<commit_message>
Final path modelling app design document
</commit_message>
<xml_diff>
--- a/nav2017/pathfindingModel/Path Modelling App Design-Rev D.docx
+++ b/nav2017/pathfindingModel/Path Modelling App Design-Rev D.docx
@@ -3275,6 +3275,12 @@
       </w:r>
       <w:r>
         <w:t>an atan previously from the inner loop of the movement simulator itself.</w:t>
+      </w:r>
+    </w:p>
+    <w:p/>
+    <w:p>
+      <w:r>
+        <w:t xml:space="preserve"> TO DO: IMPLEMENT HOLE COLLISION DETECTION</w:t>
       </w:r>
       <w:bookmarkStart w:id="10" w:name="_GoBack"/>
       <w:bookmarkEnd w:id="10"/>
@@ -7580,7 +7586,7 @@
 </file>
 
 <file path=customXml/itemProps1.xml><?xml version="1.0" encoding="utf-8"?>
-<ds:datastoreItem xmlns:ds="http://schemas.openxmlformats.org/officeDocument/2006/customXml" ds:itemID="{922C40DB-2AB0-4694-920C-B49ACA9AED5B}">
+<ds:datastoreItem xmlns:ds="http://schemas.openxmlformats.org/officeDocument/2006/customXml" ds:itemID="{E18733E6-D98B-4C75-82D6-01F57FDA06B1}">
   <ds:schemaRefs>
     <ds:schemaRef ds:uri="http://schemas.openxmlformats.org/officeDocument/2006/bibliography"/>
   </ds:schemaRefs>

</xml_diff>